<commit_message>
updated a new NumFOCUS grant
</commit_message>
<xml_diff>
--- a/resumes/twhuang_cv.docx
+++ b/resumes/twhuang_cv.docx
@@ -1037,7 +1037,21 @@
               <w:rPr>
                 <w:rFonts w:ascii="Calibri" w:hAnsi="Calibri" w:cs="Calibri"/>
               </w:rPr>
-              <w:t xml:space="preserve"> Place of Open Source Software Award in ACM MM19</w:t>
+              <w:t xml:space="preserve"> Place of </w:t>
+            </w:r>
+            <w:proofErr w:type="gramStart"/>
+            <w:r>
+              <w:rPr>
+                <w:rFonts w:ascii="Calibri" w:hAnsi="Calibri" w:cs="Calibri"/>
+              </w:rPr>
+              <w:t>Open Source</w:t>
+            </w:r>
+            <w:proofErr w:type="gramEnd"/>
+            <w:r>
+              <w:rPr>
+                <w:rFonts w:ascii="Calibri" w:hAnsi="Calibri" w:cs="Calibri"/>
+              </w:rPr>
+              <w:t xml:space="preserve"> Software Award in ACM MM19</w:t>
             </w:r>
           </w:p>
           <w:p>
@@ -1053,7 +1067,21 @@
               <w:rPr>
                 <w:rFonts w:ascii="Calibri" w:hAnsi="Calibri" w:cs="Calibri"/>
               </w:rPr>
-              <w:t>- Best Poster Award in 2018 C++ Conference (CppCon)</w:t>
+              <w:t>- Best Poster Award in 2018 C++ Conference (</w:t>
+            </w:r>
+            <w:proofErr w:type="spellStart"/>
+            <w:r>
+              <w:rPr>
+                <w:rFonts w:ascii="Calibri" w:hAnsi="Calibri" w:cs="Calibri"/>
+              </w:rPr>
+              <w:t>CppCon</w:t>
+            </w:r>
+            <w:proofErr w:type="spellEnd"/>
+            <w:r>
+              <w:rPr>
+                <w:rFonts w:ascii="Calibri" w:hAnsi="Calibri" w:cs="Calibri"/>
+              </w:rPr>
+              <w:t>)</w:t>
             </w:r>
           </w:p>
         </w:tc>
@@ -1704,7 +1732,21 @@
         <w:rPr>
           <w:rFonts w:ascii="Calibri" w:hAnsi="Calibri" w:cs="Calibri"/>
         </w:rPr>
-        <w:t xml:space="preserve"> Place, ACM/SIGDA CADathlon International Programming Contest, </w:t>
+        <w:t xml:space="preserve"> Place, ACM/SIGDA </w:t>
+      </w:r>
+      <w:proofErr w:type="spellStart"/>
+      <w:r>
+        <w:rPr>
+          <w:rFonts w:ascii="Calibri" w:hAnsi="Calibri" w:cs="Calibri"/>
+        </w:rPr>
+        <w:t>CADathlon</w:t>
+      </w:r>
+      <w:proofErr w:type="spellEnd"/>
+      <w:r>
+        <w:rPr>
+          <w:rFonts w:ascii="Calibri" w:hAnsi="Calibri" w:cs="Calibri"/>
+        </w:rPr>
+        <w:t xml:space="preserve"> International Programming Contest, </w:t>
       </w:r>
       <w:r>
         <w:rPr>
@@ -2716,49 +2758,7 @@
           <w:rFonts w:cs="Calibri"/>
           <w:szCs w:val="24"/>
         </w:rPr>
-        <w:t>PI, “</w:t>
-      </w:r>
-      <w:r>
-        <w:rPr>
-          <w:rFonts w:cs="Calibri"/>
-          <w:szCs w:val="24"/>
-        </w:rPr>
-        <w:t>A General</w:t>
-      </w:r>
-      <w:r>
-        <w:rPr>
-          <w:rFonts w:cs="Calibri"/>
-          <w:szCs w:val="24"/>
-        </w:rPr>
-        <w:t>-purpose Parallel and Heterogeneous Task Graph Computing System for VLSI CAD</w:t>
-      </w:r>
-      <w:r>
-        <w:rPr>
-          <w:rFonts w:cs="Calibri"/>
-          <w:szCs w:val="24"/>
-        </w:rPr>
-        <w:t>,” $403K, 10/2021</w:t>
-      </w:r>
-      <w:r>
-        <w:rPr>
-          <w:rFonts w:cs="Calibri"/>
-          <w:szCs w:val="24"/>
-        </w:rPr>
-        <w:t>—</w:t>
-      </w:r>
-      <w:r>
-        <w:rPr>
-          <w:rFonts w:cs="Calibri"/>
-          <w:szCs w:val="24"/>
-        </w:rPr>
-        <w:t>10/2024, NSF</w:t>
-      </w:r>
-      <w:r>
-        <w:rPr>
-          <w:rFonts w:cs="Calibri"/>
-          <w:szCs w:val="24"/>
-        </w:rPr>
-        <w:t xml:space="preserve"> CCF-2126672</w:t>
+        <w:t>PI, “GPU Algorithms with Taskflow,” $5000, 07/2021-12/2021, NumFOCUS</w:t>
       </w:r>
     </w:p>
     <w:p>
@@ -2779,8 +2779,66 @@
           <w:rFonts w:cs="Calibri"/>
           <w:szCs w:val="24"/>
         </w:rPr>
-        <w:t>PI, “Taskflow-San: Sanitizing Erroneous Control Flows in Taskflow,” $5000, 05/2021—12/2021, NumFOCUS</w:t>
-      </w:r>
+        <w:t>PI, “</w:t>
+      </w:r>
+      <w:r>
+        <w:rPr>
+          <w:rFonts w:cs="Calibri"/>
+          <w:szCs w:val="24"/>
+        </w:rPr>
+        <w:t>A General</w:t>
+      </w:r>
+      <w:r>
+        <w:rPr>
+          <w:rFonts w:cs="Calibri"/>
+          <w:szCs w:val="24"/>
+        </w:rPr>
+        <w:t>-purpose Parallel and Heterogeneous Task Graph Computing System for VLSI CAD</w:t>
+      </w:r>
+      <w:r>
+        <w:rPr>
+          <w:rFonts w:cs="Calibri"/>
+          <w:szCs w:val="24"/>
+        </w:rPr>
+        <w:t>,” $403K, 10/2021—10/2024, NSF</w:t>
+      </w:r>
+      <w:r>
+        <w:rPr>
+          <w:rFonts w:cs="Calibri"/>
+          <w:szCs w:val="24"/>
+        </w:rPr>
+        <w:t xml:space="preserve"> CCF-2126672</w:t>
+      </w:r>
+    </w:p>
+    <w:p>
+      <w:pPr>
+        <w:pStyle w:val="ListParagraph"/>
+        <w:numPr>
+          <w:ilvl w:val="0"/>
+          <w:numId w:val="30"/>
+        </w:numPr>
+        <w:ind w:leftChars="0" w:left="360"/>
+        <w:rPr>
+          <w:rFonts w:cs="Calibri"/>
+          <w:szCs w:val="24"/>
+        </w:rPr>
+      </w:pPr>
+      <w:r>
+        <w:rPr>
+          <w:rFonts w:cs="Calibri"/>
+          <w:szCs w:val="24"/>
+        </w:rPr>
+        <w:t xml:space="preserve">PI, “Taskflow-San: Sanitizing Erroneous Control Flows in Taskflow,” $5000, 05/2021—12/2021, </w:t>
+      </w:r>
+      <w:proofErr w:type="spellStart"/>
+      <w:r>
+        <w:rPr>
+          <w:rFonts w:cs="Calibri"/>
+          <w:szCs w:val="24"/>
+        </w:rPr>
+        <w:t>NumFOCUS</w:t>
+      </w:r>
+      <w:proofErr w:type="spellEnd"/>
     </w:p>
     <w:p>
       <w:pPr>
@@ -2922,7 +2980,23 @@
           <w:rFonts w:cs="Calibri"/>
           <w:szCs w:val="24"/>
         </w:rPr>
-        <w:t xml:space="preserve">Dian-Lun Lin and </w:t>
+        <w:t>Dian-</w:t>
+      </w:r>
+      <w:proofErr w:type="spellStart"/>
+      <w:r>
+        <w:rPr>
+          <w:rFonts w:cs="Calibri"/>
+          <w:szCs w:val="24"/>
+        </w:rPr>
+        <w:t>Lun</w:t>
+      </w:r>
+      <w:proofErr w:type="spellEnd"/>
+      <w:r>
+        <w:rPr>
+          <w:rFonts w:cs="Calibri"/>
+          <w:szCs w:val="24"/>
+        </w:rPr>
+        <w:t xml:space="preserve"> Lin and </w:t>
       </w:r>
       <w:r>
         <w:rPr>
@@ -2960,8 +3034,19 @@
           <w:iCs/>
           <w:szCs w:val="24"/>
         </w:rPr>
-        <w:t>ACM/IEEE EuroPar</w:t>
-      </w:r>
+        <w:t xml:space="preserve">ACM/IEEE </w:t>
+      </w:r>
+      <w:proofErr w:type="spellStart"/>
+      <w:r>
+        <w:rPr>
+          <w:rFonts w:cs="Calibri"/>
+          <w:i/>
+          <w:iCs/>
+          <w:szCs w:val="24"/>
+        </w:rPr>
+        <w:t>EuroPar</w:t>
+      </w:r>
+      <w:proofErr w:type="spellEnd"/>
       <w:r>
         <w:rPr>
           <w:rFonts w:cs="Calibri"/>
@@ -2989,7 +3074,23 @@
           <w:rFonts w:cs="Calibri"/>
           <w:szCs w:val="24"/>
         </w:rPr>
-        <w:t xml:space="preserve">Dian-Lun Lin and </w:t>
+        <w:t>Dian-</w:t>
+      </w:r>
+      <w:proofErr w:type="spellStart"/>
+      <w:r>
+        <w:rPr>
+          <w:rFonts w:cs="Calibri"/>
+          <w:szCs w:val="24"/>
+        </w:rPr>
+        <w:t>Lun</w:t>
+      </w:r>
+      <w:proofErr w:type="spellEnd"/>
+      <w:r>
+        <w:rPr>
+          <w:rFonts w:cs="Calibri"/>
+          <w:szCs w:val="24"/>
+        </w:rPr>
+        <w:t xml:space="preserve"> Lin and </w:t>
       </w:r>
       <w:r>
         <w:rPr>
@@ -3013,8 +3114,19 @@
           <w:iCs/>
           <w:szCs w:val="24"/>
         </w:rPr>
-        <w:t>ACM/IEEE EuroPar</w:t>
-      </w:r>
+        <w:t xml:space="preserve">ACM/IEEE </w:t>
+      </w:r>
+      <w:proofErr w:type="spellStart"/>
+      <w:r>
+        <w:rPr>
+          <w:rFonts w:cs="Calibri"/>
+          <w:i/>
+          <w:iCs/>
+          <w:szCs w:val="24"/>
+        </w:rPr>
+        <w:t>EuroPar</w:t>
+      </w:r>
+      <w:proofErr w:type="spellEnd"/>
       <w:r>
         <w:rPr>
           <w:rFonts w:cs="Calibri"/>
@@ -3037,12 +3149,21 @@
           <w:szCs w:val="24"/>
         </w:rPr>
       </w:pPr>
-      <w:r>
-        <w:rPr>
-          <w:rFonts w:cs="Calibri"/>
-          <w:szCs w:val="24"/>
-        </w:rPr>
-        <w:t xml:space="preserve">Guannan Guo, </w:t>
+      <w:proofErr w:type="spellStart"/>
+      <w:r>
+        <w:rPr>
+          <w:rFonts w:cs="Calibri"/>
+          <w:szCs w:val="24"/>
+        </w:rPr>
+        <w:t>Guannan</w:t>
+      </w:r>
+      <w:proofErr w:type="spellEnd"/>
+      <w:r>
+        <w:rPr>
+          <w:rFonts w:cs="Calibri"/>
+          <w:szCs w:val="24"/>
+        </w:rPr>
+        <w:t xml:space="preserve"> Guo, </w:t>
       </w:r>
       <w:r>
         <w:rPr>
@@ -3090,12 +3211,21 @@
           <w:szCs w:val="24"/>
         </w:rPr>
       </w:pPr>
-      <w:r>
-        <w:rPr>
-          <w:rFonts w:cs="Calibri"/>
-          <w:szCs w:val="24"/>
-        </w:rPr>
-        <w:t xml:space="preserve">Zizheng Guo, </w:t>
+      <w:proofErr w:type="spellStart"/>
+      <w:r>
+        <w:rPr>
+          <w:rFonts w:cs="Calibri"/>
+          <w:szCs w:val="24"/>
+        </w:rPr>
+        <w:t>Zizheng</w:t>
+      </w:r>
+      <w:proofErr w:type="spellEnd"/>
+      <w:r>
+        <w:rPr>
+          <w:rFonts w:cs="Calibri"/>
+          <w:szCs w:val="24"/>
+        </w:rPr>
+        <w:t xml:space="preserve"> Guo, </w:t>
       </w:r>
       <w:r>
         <w:rPr>
@@ -3110,7 +3240,23 @@
           <w:rFonts w:cs="Calibri"/>
           <w:szCs w:val="24"/>
         </w:rPr>
-        <w:t xml:space="preserve">, and Yibo Lin, “A Provably Good and Practically Efficient Common Path Pessimism Removal Algorithm for Large Designs,” </w:t>
+        <w:t xml:space="preserve">, and </w:t>
+      </w:r>
+      <w:proofErr w:type="spellStart"/>
+      <w:r>
+        <w:rPr>
+          <w:rFonts w:cs="Calibri"/>
+          <w:szCs w:val="24"/>
+        </w:rPr>
+        <w:t>Yibo</w:t>
+      </w:r>
+      <w:proofErr w:type="spellEnd"/>
+      <w:r>
+        <w:rPr>
+          <w:rFonts w:cs="Calibri"/>
+          <w:szCs w:val="24"/>
+        </w:rPr>
+        <w:t xml:space="preserve"> Lin, “A Provably Good and Practically Efficient Common Path Pessimism Removal Algorithm for Large Designs,” </w:t>
       </w:r>
       <w:r>
         <w:rPr>
@@ -3143,12 +3289,21 @@
           <w:szCs w:val="24"/>
         </w:rPr>
       </w:pPr>
-      <w:r>
-        <w:rPr>
-          <w:rFonts w:cs="Calibri"/>
-          <w:szCs w:val="24"/>
-        </w:rPr>
-        <w:t xml:space="preserve">Kuan-Ming Lai, </w:t>
+      <w:proofErr w:type="spellStart"/>
+      <w:r>
+        <w:rPr>
+          <w:rFonts w:cs="Calibri"/>
+          <w:szCs w:val="24"/>
+        </w:rPr>
+        <w:t>Kuan</w:t>
+      </w:r>
+      <w:proofErr w:type="spellEnd"/>
+      <w:r>
+        <w:rPr>
+          <w:rFonts w:cs="Calibri"/>
+          <w:szCs w:val="24"/>
+        </w:rPr>
+        <w:t xml:space="preserve">-Ming Lai, </w:t>
       </w:r>
       <w:r>
         <w:rPr>
@@ -3215,7 +3370,23 @@
           <w:rFonts w:cs="Calibri"/>
           <w:szCs w:val="24"/>
         </w:rPr>
-        <w:t xml:space="preserve">Chun-Xun Lin, </w:t>
+        <w:t>Chun-</w:t>
+      </w:r>
+      <w:proofErr w:type="spellStart"/>
+      <w:r>
+        <w:rPr>
+          <w:rFonts w:cs="Calibri"/>
+          <w:szCs w:val="24"/>
+        </w:rPr>
+        <w:t>Xun</w:t>
+      </w:r>
+      <w:proofErr w:type="spellEnd"/>
+      <w:r>
+        <w:rPr>
+          <w:rFonts w:cs="Calibri"/>
+          <w:szCs w:val="24"/>
+        </w:rPr>
+        <w:t xml:space="preserve"> Lin, </w:t>
       </w:r>
       <w:r>
         <w:rPr>
@@ -3420,12 +3591,21 @@
         </w:rPr>
         <w:t xml:space="preserve">, and </w:t>
       </w:r>
-      <w:r>
-        <w:rPr>
-          <w:rFonts w:cs="Calibri"/>
-          <w:szCs w:val="24"/>
-        </w:rPr>
-        <w:t>Yibo Lin</w:t>
+      <w:proofErr w:type="spellStart"/>
+      <w:r>
+        <w:rPr>
+          <w:rFonts w:cs="Calibri"/>
+          <w:szCs w:val="24"/>
+        </w:rPr>
+        <w:t>Yibo</w:t>
+      </w:r>
+      <w:proofErr w:type="spellEnd"/>
+      <w:r>
+        <w:rPr>
+          <w:rFonts w:cs="Calibri"/>
+          <w:szCs w:val="24"/>
+        </w:rPr>
+        <w:t xml:space="preserve"> Lin</w:t>
       </w:r>
       <w:r>
         <w:rPr>
@@ -3506,7 +3686,23 @@
           <w:rFonts w:cs="Calibri"/>
           <w:szCs w:val="24"/>
         </w:rPr>
-        <w:t>Chun-Xun Lin</w:t>
+        <w:t>Chun-</w:t>
+      </w:r>
+      <w:proofErr w:type="spellStart"/>
+      <w:r>
+        <w:rPr>
+          <w:rFonts w:cs="Calibri"/>
+          <w:szCs w:val="24"/>
+        </w:rPr>
+        <w:t>Xun</w:t>
+      </w:r>
+      <w:proofErr w:type="spellEnd"/>
+      <w:r>
+        <w:rPr>
+          <w:rFonts w:cs="Calibri"/>
+          <w:szCs w:val="24"/>
+        </w:rPr>
+        <w:t xml:space="preserve"> Lin</w:t>
       </w:r>
       <w:r>
         <w:rPr>
@@ -3616,7 +3812,23 @@
           <w:rFonts w:cs="Calibri"/>
           <w:szCs w:val="24"/>
         </w:rPr>
-        <w:t>Chun-Xun Lin</w:t>
+        <w:t>Chun-</w:t>
+      </w:r>
+      <w:proofErr w:type="spellStart"/>
+      <w:r>
+        <w:rPr>
+          <w:rFonts w:cs="Calibri"/>
+          <w:szCs w:val="24"/>
+        </w:rPr>
+        <w:t>Xun</w:t>
+      </w:r>
+      <w:proofErr w:type="spellEnd"/>
+      <w:r>
+        <w:rPr>
+          <w:rFonts w:cs="Calibri"/>
+          <w:szCs w:val="24"/>
+        </w:rPr>
+        <w:t xml:space="preserve"> Lin</w:t>
       </w:r>
       <w:r>
         <w:rPr>
@@ -3640,12 +3852,21 @@
         </w:rPr>
         <w:t xml:space="preserve">, </w:t>
       </w:r>
-      <w:r>
-        <w:rPr>
-          <w:rFonts w:cs="Calibri"/>
-          <w:szCs w:val="24"/>
-        </w:rPr>
-        <w:t xml:space="preserve">Guannan </w:t>
+      <w:proofErr w:type="spellStart"/>
+      <w:r>
+        <w:rPr>
+          <w:rFonts w:cs="Calibri"/>
+          <w:szCs w:val="24"/>
+        </w:rPr>
+        <w:t>Guannan</w:t>
+      </w:r>
+      <w:proofErr w:type="spellEnd"/>
+      <w:r>
+        <w:rPr>
+          <w:rFonts w:cs="Calibri"/>
+          <w:szCs w:val="24"/>
+        </w:rPr>
+        <w:t xml:space="preserve"> </w:t>
       </w:r>
       <w:r>
         <w:rPr>
@@ -3746,7 +3967,23 @@
           <w:rFonts w:cs="Calibri"/>
           <w:szCs w:val="24"/>
         </w:rPr>
-        <w:t>Chun-Xun Lin</w:t>
+        <w:t>Chun-</w:t>
+      </w:r>
+      <w:proofErr w:type="spellStart"/>
+      <w:r>
+        <w:rPr>
+          <w:rFonts w:cs="Calibri"/>
+          <w:szCs w:val="24"/>
+        </w:rPr>
+        <w:t>Xun</w:t>
+      </w:r>
+      <w:proofErr w:type="spellEnd"/>
+      <w:r>
+        <w:rPr>
+          <w:rFonts w:cs="Calibri"/>
+          <w:szCs w:val="24"/>
+        </w:rPr>
+        <w:t xml:space="preserve"> Lin</w:t>
       </w:r>
       <w:r>
         <w:rPr>
@@ -3770,12 +4007,21 @@
         </w:rPr>
         <w:t xml:space="preserve">, </w:t>
       </w:r>
-      <w:r>
-        <w:rPr>
-          <w:rFonts w:cs="Calibri"/>
-          <w:szCs w:val="24"/>
-        </w:rPr>
-        <w:t xml:space="preserve">Guannan </w:t>
+      <w:proofErr w:type="spellStart"/>
+      <w:r>
+        <w:rPr>
+          <w:rFonts w:cs="Calibri"/>
+          <w:szCs w:val="24"/>
+        </w:rPr>
+        <w:t>Guannan</w:t>
+      </w:r>
+      <w:proofErr w:type="spellEnd"/>
+      <w:r>
+        <w:rPr>
+          <w:rFonts w:cs="Calibri"/>
+          <w:szCs w:val="24"/>
+        </w:rPr>
+        <w:t xml:space="preserve"> </w:t>
       </w:r>
       <w:r>
         <w:rPr>
@@ -3869,7 +4115,23 @@
           <w:rFonts w:cs="Calibri"/>
           <w:szCs w:val="24"/>
         </w:rPr>
-        <w:t>Chun-Xun Lin</w:t>
+        <w:t>Chun-</w:t>
+      </w:r>
+      <w:proofErr w:type="spellStart"/>
+      <w:r>
+        <w:rPr>
+          <w:rFonts w:cs="Calibri"/>
+          <w:szCs w:val="24"/>
+        </w:rPr>
+        <w:t>Xun</w:t>
+      </w:r>
+      <w:proofErr w:type="spellEnd"/>
+      <w:r>
+        <w:rPr>
+          <w:rFonts w:cs="Calibri"/>
+          <w:szCs w:val="24"/>
+        </w:rPr>
+        <w:t xml:space="preserve"> Lin</w:t>
       </w:r>
       <w:r>
         <w:rPr>
@@ -3878,12 +4140,21 @@
         </w:rPr>
         <w:t xml:space="preserve">, </w:t>
       </w:r>
-      <w:r>
-        <w:rPr>
-          <w:rFonts w:cs="Calibri"/>
-          <w:szCs w:val="24"/>
-        </w:rPr>
-        <w:t xml:space="preserve">Guannan </w:t>
+      <w:proofErr w:type="spellStart"/>
+      <w:r>
+        <w:rPr>
+          <w:rFonts w:cs="Calibri"/>
+          <w:szCs w:val="24"/>
+        </w:rPr>
+        <w:t>Guannan</w:t>
+      </w:r>
+      <w:proofErr w:type="spellEnd"/>
+      <w:r>
+        <w:rPr>
+          <w:rFonts w:cs="Calibri"/>
+          <w:szCs w:val="24"/>
+        </w:rPr>
+        <w:t xml:space="preserve"> </w:t>
       </w:r>
       <w:r>
         <w:rPr>
@@ -3899,12 +4170,21 @@
         </w:rPr>
         <w:t>, and Martin D. F. Wong, “</w:t>
       </w:r>
-      <w:r>
-        <w:rPr>
-          <w:rFonts w:cs="Calibri"/>
-          <w:szCs w:val="24"/>
-        </w:rPr>
-        <w:t>Cpp-Taskflow: Fast Task-based Parallel Programming using Modern C++</w:t>
+      <w:proofErr w:type="spellStart"/>
+      <w:r>
+        <w:rPr>
+          <w:rFonts w:cs="Calibri"/>
+          <w:szCs w:val="24"/>
+        </w:rPr>
+        <w:t>Cpp</w:t>
+      </w:r>
+      <w:proofErr w:type="spellEnd"/>
+      <w:r>
+        <w:rPr>
+          <w:rFonts w:cs="Calibri"/>
+          <w:szCs w:val="24"/>
+        </w:rPr>
+        <w:t>-Taskflow: Fast Task-based Parallel Programming using Modern C++</w:t>
       </w:r>
       <w:r>
         <w:rPr>
@@ -3927,7 +4207,16 @@
           <w:i/>
           <w:szCs w:val="24"/>
         </w:rPr>
-        <w:t>nternational Parallel and Distributed Processing Symposium (I</w:t>
+        <w:t xml:space="preserve">nternational Parallel and Distributed Processing Symposium </w:t>
+      </w:r>
+      <w:r>
+        <w:rPr>
+          <w:rFonts w:cs="Calibri"/>
+          <w:i/>
+          <w:szCs w:val="24"/>
+        </w:rPr>
+        <w:lastRenderedPageBreak/>
+        <w:t>(I</w:t>
       </w:r>
       <w:r>
         <w:rPr>
@@ -4009,12 +4298,12 @@
           <w:szCs w:val="24"/>
         </w:rPr>
       </w:pPr>
-      <w:r>
-        <w:rPr>
-          <w:rFonts w:cs="Calibri"/>
-          <w:szCs w:val="24"/>
-        </w:rPr>
-        <w:lastRenderedPageBreak/>
+      <w:proofErr w:type="spellStart"/>
+      <w:r>
+        <w:rPr>
+          <w:rFonts w:cs="Calibri"/>
+          <w:szCs w:val="24"/>
+        </w:rPr>
         <w:t>K</w:t>
       </w:r>
       <w:r>
@@ -4022,7 +4311,15 @@
           <w:rFonts w:cs="Calibri"/>
           <w:szCs w:val="24"/>
         </w:rPr>
-        <w:t>uan-Ming</w:t>
+        <w:t>uan</w:t>
+      </w:r>
+      <w:proofErr w:type="spellEnd"/>
+      <w:r>
+        <w:rPr>
+          <w:rFonts w:cs="Calibri"/>
+          <w:szCs w:val="24"/>
+        </w:rPr>
+        <w:t>-Ming</w:t>
       </w:r>
       <w:r>
         <w:rPr>
@@ -4118,7 +4415,23 @@
           <w:rFonts w:cs="Calibri"/>
           <w:szCs w:val="24"/>
         </w:rPr>
-        <w:t>Chun-Xun Lin</w:t>
+        <w:t>Chun-</w:t>
+      </w:r>
+      <w:proofErr w:type="spellStart"/>
+      <w:r>
+        <w:rPr>
+          <w:rFonts w:cs="Calibri"/>
+          <w:szCs w:val="24"/>
+        </w:rPr>
+        <w:t>Xun</w:t>
+      </w:r>
+      <w:proofErr w:type="spellEnd"/>
+      <w:r>
+        <w:rPr>
+          <w:rFonts w:cs="Calibri"/>
+          <w:szCs w:val="24"/>
+        </w:rPr>
+        <w:t xml:space="preserve"> Lin</w:t>
       </w:r>
       <w:r>
         <w:rPr>
@@ -4134,12 +4447,21 @@
         </w:rPr>
         <w:t xml:space="preserve"> </w:t>
       </w:r>
-      <w:r>
-        <w:rPr>
-          <w:rFonts w:cs="Calibri"/>
-          <w:szCs w:val="24"/>
-        </w:rPr>
-        <w:t xml:space="preserve">Guannan </w:t>
+      <w:proofErr w:type="spellStart"/>
+      <w:r>
+        <w:rPr>
+          <w:rFonts w:cs="Calibri"/>
+          <w:szCs w:val="24"/>
+        </w:rPr>
+        <w:t>Guannan</w:t>
+      </w:r>
+      <w:proofErr w:type="spellEnd"/>
+      <w:r>
+        <w:rPr>
+          <w:rFonts w:cs="Calibri"/>
+          <w:szCs w:val="24"/>
+        </w:rPr>
+        <w:t xml:space="preserve"> </w:t>
       </w:r>
       <w:r>
         <w:rPr>
@@ -4220,7 +4542,23 @@
           <w:rFonts w:cs="Calibri"/>
           <w:szCs w:val="24"/>
         </w:rPr>
-        <w:t>Chun-Xun Lin</w:t>
+        <w:t>Chun-</w:t>
+      </w:r>
+      <w:proofErr w:type="spellStart"/>
+      <w:r>
+        <w:rPr>
+          <w:rFonts w:cs="Calibri"/>
+          <w:szCs w:val="24"/>
+        </w:rPr>
+        <w:t>Xun</w:t>
+      </w:r>
+      <w:proofErr w:type="spellEnd"/>
+      <w:r>
+        <w:rPr>
+          <w:rFonts w:cs="Calibri"/>
+          <w:szCs w:val="24"/>
+        </w:rPr>
+        <w:t xml:space="preserve"> Lin</w:t>
       </w:r>
       <w:r>
         <w:rPr>
@@ -4315,7 +4653,23 @@
           <w:rFonts w:cs="Calibri"/>
           <w:szCs w:val="24"/>
         </w:rPr>
-        <w:t>Chun-Xun Lin</w:t>
+        <w:t>Chun-</w:t>
+      </w:r>
+      <w:proofErr w:type="spellStart"/>
+      <w:r>
+        <w:rPr>
+          <w:rFonts w:cs="Calibri"/>
+          <w:szCs w:val="24"/>
+        </w:rPr>
+        <w:t>Xun</w:t>
+      </w:r>
+      <w:proofErr w:type="spellEnd"/>
+      <w:r>
+        <w:rPr>
+          <w:rFonts w:cs="Calibri"/>
+          <w:szCs w:val="24"/>
+        </w:rPr>
+        <w:t xml:space="preserve"> Lin</w:t>
       </w:r>
       <w:r>
         <w:rPr>
@@ -4324,12 +4678,21 @@
         </w:rPr>
         <w:t xml:space="preserve">, </w:t>
       </w:r>
-      <w:r>
-        <w:rPr>
-          <w:rFonts w:cs="Calibri"/>
-          <w:szCs w:val="24"/>
-        </w:rPr>
-        <w:t xml:space="preserve">Guannan </w:t>
+      <w:proofErr w:type="spellStart"/>
+      <w:r>
+        <w:rPr>
+          <w:rFonts w:cs="Calibri"/>
+          <w:szCs w:val="24"/>
+        </w:rPr>
+        <w:t>Guannan</w:t>
+      </w:r>
+      <w:proofErr w:type="spellEnd"/>
+      <w:r>
+        <w:rPr>
+          <w:rFonts w:cs="Calibri"/>
+          <w:szCs w:val="24"/>
+        </w:rPr>
+        <w:t xml:space="preserve"> </w:t>
       </w:r>
       <w:r>
         <w:rPr>
@@ -4404,7 +4767,23 @@
           <w:rFonts w:cs="Calibri"/>
           <w:szCs w:val="24"/>
         </w:rPr>
-        <w:t>Chun-Xun Lin</w:t>
+        <w:t>Chun-</w:t>
+      </w:r>
+      <w:proofErr w:type="spellStart"/>
+      <w:r>
+        <w:rPr>
+          <w:rFonts w:cs="Calibri"/>
+          <w:szCs w:val="24"/>
+        </w:rPr>
+        <w:t>Xun</w:t>
+      </w:r>
+      <w:proofErr w:type="spellEnd"/>
+      <w:r>
+        <w:rPr>
+          <w:rFonts w:cs="Calibri"/>
+          <w:szCs w:val="24"/>
+        </w:rPr>
+        <w:t xml:space="preserve"> Lin</w:t>
       </w:r>
       <w:r>
         <w:rPr>
@@ -4435,12 +4814,21 @@
         </w:rPr>
         <w:t>“</w:t>
       </w:r>
-      <w:r>
-        <w:rPr>
-          <w:rFonts w:cs="Calibri"/>
-          <w:szCs w:val="24"/>
-        </w:rPr>
-        <w:t>MtDetector: A High-performance Marine Traffic Detector at Stream Scale,</w:t>
+      <w:proofErr w:type="spellStart"/>
+      <w:r>
+        <w:rPr>
+          <w:rFonts w:cs="Calibri"/>
+          <w:szCs w:val="24"/>
+        </w:rPr>
+        <w:t>MtDetector</w:t>
+      </w:r>
+      <w:proofErr w:type="spellEnd"/>
+      <w:r>
+        <w:rPr>
+          <w:rFonts w:cs="Calibri"/>
+          <w:szCs w:val="24"/>
+        </w:rPr>
+        <w:t>: A High-performance Marine Traffic Detector at Stream Scale,</w:t>
       </w:r>
       <w:r>
         <w:rPr>
@@ -4499,7 +4887,23 @@
           <w:rFonts w:cs="Calibri"/>
           <w:szCs w:val="24"/>
         </w:rPr>
-        <w:t>Chun-Xun Lin</w:t>
+        <w:t>Chun-</w:t>
+      </w:r>
+      <w:proofErr w:type="spellStart"/>
+      <w:r>
+        <w:rPr>
+          <w:rFonts w:cs="Calibri"/>
+          <w:szCs w:val="24"/>
+        </w:rPr>
+        <w:t>Xun</w:t>
+      </w:r>
+      <w:proofErr w:type="spellEnd"/>
+      <w:r>
+        <w:rPr>
+          <w:rFonts w:cs="Calibri"/>
+          <w:szCs w:val="24"/>
+        </w:rPr>
+        <w:t xml:space="preserve"> Lin</w:t>
       </w:r>
       <w:r>
         <w:rPr>
@@ -4610,7 +5014,23 @@
           <w:rFonts w:cs="Calibri"/>
           <w:szCs w:val="24"/>
         </w:rPr>
-        <w:t>Chun-Xun Lin</w:t>
+        <w:t>Chun-</w:t>
+      </w:r>
+      <w:proofErr w:type="spellStart"/>
+      <w:r>
+        <w:rPr>
+          <w:rFonts w:cs="Calibri"/>
+          <w:szCs w:val="24"/>
+        </w:rPr>
+        <w:t>Xun</w:t>
+      </w:r>
+      <w:proofErr w:type="spellEnd"/>
+      <w:r>
+        <w:rPr>
+          <w:rFonts w:cs="Calibri"/>
+          <w:szCs w:val="24"/>
+        </w:rPr>
+        <w:t xml:space="preserve"> Lin</w:t>
       </w:r>
       <w:r>
         <w:rPr>
@@ -4762,7 +5182,23 @@
           <w:rFonts w:cs="Calibri"/>
           <w:szCs w:val="24"/>
         </w:rPr>
-        <w:t>Chun-Xun Lin</w:t>
+        <w:t>Chun-</w:t>
+      </w:r>
+      <w:proofErr w:type="spellStart"/>
+      <w:r>
+        <w:rPr>
+          <w:rFonts w:cs="Calibri"/>
+          <w:szCs w:val="24"/>
+        </w:rPr>
+        <w:t>Xun</w:t>
+      </w:r>
+      <w:proofErr w:type="spellEnd"/>
+      <w:r>
+        <w:rPr>
+          <w:rFonts w:cs="Calibri"/>
+          <w:szCs w:val="24"/>
+        </w:rPr>
+        <w:t xml:space="preserve"> Lin</w:t>
       </w:r>
       <w:r>
         <w:rPr>
@@ -5010,7 +5446,39 @@
           <w:rFonts w:cs="Calibri"/>
           <w:szCs w:val="24"/>
         </w:rPr>
-        <w:t xml:space="preserve">, Martin D. F. Wong, D. Sinha, K. Kalafala, and N. Venkateswaran, </w:t>
+        <w:t xml:space="preserve">, Martin D. F. Wong, D. Sinha, K. </w:t>
+      </w:r>
+      <w:proofErr w:type="spellStart"/>
+      <w:r>
+        <w:rPr>
+          <w:rFonts w:cs="Calibri"/>
+          <w:szCs w:val="24"/>
+        </w:rPr>
+        <w:t>Kalafala</w:t>
+      </w:r>
+      <w:proofErr w:type="spellEnd"/>
+      <w:r>
+        <w:rPr>
+          <w:rFonts w:cs="Calibri"/>
+          <w:szCs w:val="24"/>
+        </w:rPr>
+        <w:t xml:space="preserve">, and N. </w:t>
+      </w:r>
+      <w:proofErr w:type="spellStart"/>
+      <w:r>
+        <w:rPr>
+          <w:rFonts w:cs="Calibri"/>
+          <w:szCs w:val="24"/>
+        </w:rPr>
+        <w:t>Venkateswaran</w:t>
+      </w:r>
+      <w:proofErr w:type="spellEnd"/>
+      <w:r>
+        <w:rPr>
+          <w:rFonts w:cs="Calibri"/>
+          <w:szCs w:val="24"/>
+        </w:rPr>
+        <w:t xml:space="preserve">, </w:t>
       </w:r>
       <w:r>
         <w:rPr>
@@ -6203,6 +6671,7 @@
           <w:szCs w:val="24"/>
           <w:u w:val="single"/>
         </w:rPr>
+        <w:lastRenderedPageBreak/>
         <w:t>Tsung-Wei Huang</w:t>
       </w:r>
       <w:r>
@@ -6266,15 +6735,7 @@
           <w:rFonts w:cs="Calibri"/>
           <w:szCs w:val="24"/>
         </w:rPr>
-        <w:t xml:space="preserve">Recent Research and Emerging Challenges in </w:t>
-      </w:r>
-      <w:r>
-        <w:rPr>
-          <w:rFonts w:cs="Calibri"/>
-          <w:szCs w:val="24"/>
-        </w:rPr>
-        <w:lastRenderedPageBreak/>
-        <w:t>the Designs and Optimizations for Digital Microfluidic Biochips</w:t>
+        <w:t>Recent Research and Emerging Challenges in the Designs and Optimizations for Digital Microfluidic Biochips</w:t>
       </w:r>
       <w:r>
         <w:rPr>
@@ -6490,7 +6951,25 @@
           <w:color w:val="000000"/>
           <w:szCs w:val="24"/>
         </w:rPr>
-        <w:t xml:space="preserve">P.-H. Yuh, C. C.-Y. Lin, </w:t>
+        <w:t xml:space="preserve">P.-H. </w:t>
+      </w:r>
+      <w:proofErr w:type="spellStart"/>
+      <w:r>
+        <w:rPr>
+          <w:rFonts w:cs="Calibri"/>
+          <w:color w:val="000000"/>
+          <w:szCs w:val="24"/>
+        </w:rPr>
+        <w:t>Yuh</w:t>
+      </w:r>
+      <w:proofErr w:type="spellEnd"/>
+      <w:r>
+        <w:rPr>
+          <w:rFonts w:cs="Calibri"/>
+          <w:color w:val="000000"/>
+          <w:szCs w:val="24"/>
+        </w:rPr>
+        <w:t xml:space="preserve">, C. C.-Y. Lin, </w:t>
       </w:r>
       <w:r>
         <w:rPr>
@@ -6636,7 +7115,23 @@
           <w:rFonts w:cs="Calibri"/>
           <w:szCs w:val="24"/>
         </w:rPr>
-        <w:t xml:space="preserve">, H.-Y. Su, and </w:t>
+        <w:t xml:space="preserve">, H.-Y. </w:t>
+      </w:r>
+      <w:proofErr w:type="spellStart"/>
+      <w:r>
+        <w:rPr>
+          <w:rFonts w:cs="Calibri"/>
+          <w:szCs w:val="24"/>
+        </w:rPr>
+        <w:t>Su</w:t>
+      </w:r>
+      <w:proofErr w:type="spellEnd"/>
+      <w:r>
+        <w:rPr>
+          <w:rFonts w:cs="Calibri"/>
+          <w:szCs w:val="24"/>
+        </w:rPr>
+        <w:t xml:space="preserve">, and </w:t>
       </w:r>
       <w:r>
         <w:rPr>
@@ -7276,7 +7771,23 @@
           <w:rFonts w:cs="Calibri"/>
           <w:szCs w:val="24"/>
         </w:rPr>
-        <w:t>A Fast Routability- and Performance-Driven Droplet Routing Algorithm for Digital Microfluidic Biochips</w:t>
+        <w:t xml:space="preserve">A Fast </w:t>
+      </w:r>
+      <w:proofErr w:type="spellStart"/>
+      <w:r>
+        <w:rPr>
+          <w:rFonts w:cs="Calibri"/>
+          <w:szCs w:val="24"/>
+        </w:rPr>
+        <w:t>Routability</w:t>
+      </w:r>
+      <w:proofErr w:type="spellEnd"/>
+      <w:r>
+        <w:rPr>
+          <w:rFonts w:cs="Calibri"/>
+          <w:szCs w:val="24"/>
+        </w:rPr>
+        <w:t>- and Performance-Driven Droplet Routing Algorithm for Digital Microfluidic Biochips</w:t>
       </w:r>
       <w:r>
         <w:rPr>
@@ -7398,7 +7909,23 @@
           <w:rFonts w:cs="Calibri"/>
           <w:szCs w:val="24"/>
         </w:rPr>
-        <w:t>, Chun-Xun Lin, and Martin. D. F. Wong, “</w:t>
+        <w:t>, Chun-</w:t>
+      </w:r>
+      <w:proofErr w:type="spellStart"/>
+      <w:r>
+        <w:rPr>
+          <w:rFonts w:cs="Calibri"/>
+          <w:szCs w:val="24"/>
+        </w:rPr>
+        <w:t>Xun</w:t>
+      </w:r>
+      <w:proofErr w:type="spellEnd"/>
+      <w:r>
+        <w:rPr>
+          <w:rFonts w:cs="Calibri"/>
+          <w:szCs w:val="24"/>
+        </w:rPr>
+        <w:t xml:space="preserve"> Lin, and Martin. D. F. Wong, “</w:t>
       </w:r>
       <w:r>
         <w:rPr>
@@ -7504,7 +8031,15 @@
           <w:rFonts w:cs="Calibri"/>
           <w:szCs w:val="24"/>
         </w:rPr>
-        <w:t>, Y</w:t>
+        <w:t xml:space="preserve">, </w:t>
+      </w:r>
+      <w:proofErr w:type="spellStart"/>
+      <w:r>
+        <w:rPr>
+          <w:rFonts w:cs="Calibri"/>
+          <w:szCs w:val="24"/>
+        </w:rPr>
+        <w:t>Y</w:t>
       </w:r>
       <w:r>
         <w:rPr>
@@ -7513,6 +8048,7 @@
         </w:rPr>
         <w:t>ibo</w:t>
       </w:r>
+      <w:proofErr w:type="spellEnd"/>
       <w:r>
         <w:rPr>
           <w:rFonts w:cs="Calibri"/>
@@ -7525,7 +8061,23 @@
           <w:rFonts w:cs="Calibri"/>
           <w:szCs w:val="24"/>
         </w:rPr>
-        <w:t>Chun-Xun Lin</w:t>
+        <w:t>Chun-</w:t>
+      </w:r>
+      <w:proofErr w:type="spellStart"/>
+      <w:r>
+        <w:rPr>
+          <w:rFonts w:cs="Calibri"/>
+          <w:szCs w:val="24"/>
+        </w:rPr>
+        <w:t>Xun</w:t>
+      </w:r>
+      <w:proofErr w:type="spellEnd"/>
+      <w:r>
+        <w:rPr>
+          <w:rFonts w:cs="Calibri"/>
+          <w:szCs w:val="24"/>
+        </w:rPr>
+        <w:t xml:space="preserve"> Lin</w:t>
       </w:r>
       <w:r>
         <w:rPr>
@@ -7534,12 +8086,21 @@
         </w:rPr>
         <w:t>, G. Guo, and Martin. D. F. Wong, “</w:t>
       </w:r>
-      <w:r>
-        <w:rPr>
-          <w:rFonts w:cs="Calibri"/>
-          <w:szCs w:val="24"/>
-        </w:rPr>
-        <w:t>Cpp-Taskflow: A General-purpose Parallel Task Programming System at Scale</w:t>
+      <w:proofErr w:type="spellStart"/>
+      <w:r>
+        <w:rPr>
+          <w:rFonts w:cs="Calibri"/>
+          <w:szCs w:val="24"/>
+        </w:rPr>
+        <w:t>Cpp</w:t>
+      </w:r>
+      <w:proofErr w:type="spellEnd"/>
+      <w:r>
+        <w:rPr>
+          <w:rFonts w:cs="Calibri"/>
+          <w:szCs w:val="24"/>
+        </w:rPr>
+        <w:t>-Taskflow: A General-purpose Parallel Task Programming System at Scale</w:t>
       </w:r>
       <w:r>
         <w:rPr>
@@ -7629,7 +8190,23 @@
           <w:rFonts w:cs="Calibri"/>
           <w:szCs w:val="24"/>
         </w:rPr>
-        <w:t>Chun-Xun Lin</w:t>
+        <w:t>Chun-</w:t>
+      </w:r>
+      <w:proofErr w:type="spellStart"/>
+      <w:r>
+        <w:rPr>
+          <w:rFonts w:cs="Calibri"/>
+          <w:szCs w:val="24"/>
+        </w:rPr>
+        <w:t>Xun</w:t>
+      </w:r>
+      <w:proofErr w:type="spellEnd"/>
+      <w:r>
+        <w:rPr>
+          <w:rFonts w:cs="Calibri"/>
+          <w:szCs w:val="24"/>
+        </w:rPr>
+        <w:t xml:space="preserve"> Lin</w:t>
       </w:r>
       <w:r>
         <w:rPr>
@@ -7719,7 +8296,23 @@
           <w:rFonts w:cs="Calibri"/>
           <w:szCs w:val="24"/>
         </w:rPr>
-        <w:t>Chun-Xun Lin</w:t>
+        <w:t>Chun-</w:t>
+      </w:r>
+      <w:proofErr w:type="spellStart"/>
+      <w:r>
+        <w:rPr>
+          <w:rFonts w:cs="Calibri"/>
+          <w:szCs w:val="24"/>
+        </w:rPr>
+        <w:t>Xun</w:t>
+      </w:r>
+      <w:proofErr w:type="spellEnd"/>
+      <w:r>
+        <w:rPr>
+          <w:rFonts w:cs="Calibri"/>
+          <w:szCs w:val="24"/>
+        </w:rPr>
+        <w:t xml:space="preserve"> Lin</w:t>
       </w:r>
       <w:r>
         <w:rPr>
@@ -8354,7 +8947,16 @@
           <w:i/>
           <w:szCs w:val="24"/>
         </w:rPr>
-        <w:t xml:space="preserve"> Transactions on Computer-aided Design of Integrated Circuits and Systems (</w:t>
+        <w:t xml:space="preserve"> </w:t>
+      </w:r>
+      <w:r>
+        <w:rPr>
+          <w:rFonts w:cs="Calibri"/>
+          <w:i/>
+          <w:szCs w:val="24"/>
+        </w:rPr>
+        <w:lastRenderedPageBreak/>
+        <w:t>Transactions on Computer-aided Design of Integrated Circuits and Systems (</w:t>
       </w:r>
       <w:r>
         <w:rPr>
@@ -8377,15 +8979,7 @@
           <w:rFonts w:cs="Calibri"/>
           <w:szCs w:val="24"/>
         </w:rPr>
-        <w:t>, vol. 32, no. 8, pp. 1151-</w:t>
-      </w:r>
-      <w:r>
-        <w:rPr>
-          <w:rFonts w:cs="Calibri"/>
-          <w:szCs w:val="24"/>
-        </w:rPr>
-        <w:lastRenderedPageBreak/>
-        <w:t xml:space="preserve">1162, Aug. </w:t>
+        <w:t xml:space="preserve">, vol. 32, no. 8, pp. 1151-1162, Aug. </w:t>
       </w:r>
       <w:r>
         <w:rPr>
@@ -9078,7 +9672,43 @@
           <w:color w:val="000000" w:themeColor="text1"/>
           <w:szCs w:val="24"/>
         </w:rPr>
-        <w:t xml:space="preserve">, K. Kalafala, D. Sinha, and N. Venkateswaran, </w:t>
+        <w:t xml:space="preserve">, K. </w:t>
+      </w:r>
+      <w:proofErr w:type="spellStart"/>
+      <w:r>
+        <w:rPr>
+          <w:rFonts w:cs="Calibri"/>
+          <w:color w:val="000000" w:themeColor="text1"/>
+          <w:szCs w:val="24"/>
+        </w:rPr>
+        <w:t>Kalafala</w:t>
+      </w:r>
+      <w:proofErr w:type="spellEnd"/>
+      <w:r>
+        <w:rPr>
+          <w:rFonts w:cs="Calibri"/>
+          <w:color w:val="000000" w:themeColor="text1"/>
+          <w:szCs w:val="24"/>
+        </w:rPr>
+        <w:t xml:space="preserve">, D. Sinha, and N. </w:t>
+      </w:r>
+      <w:proofErr w:type="spellStart"/>
+      <w:r>
+        <w:rPr>
+          <w:rFonts w:cs="Calibri"/>
+          <w:color w:val="000000" w:themeColor="text1"/>
+          <w:szCs w:val="24"/>
+        </w:rPr>
+        <w:t>Venkateswaran</w:t>
+      </w:r>
+      <w:proofErr w:type="spellEnd"/>
+      <w:r>
+        <w:rPr>
+          <w:rFonts w:cs="Calibri"/>
+          <w:color w:val="000000" w:themeColor="text1"/>
+          <w:szCs w:val="24"/>
+        </w:rPr>
+        <w:t xml:space="preserve">, </w:t>
       </w:r>
       <w:r>
         <w:rPr>
@@ -9182,7 +9812,39 @@
           <w:rFonts w:ascii="Calibri" w:hAnsi="Calibri" w:cs="Calibri"/>
           <w:color w:val="000000" w:themeColor="text1"/>
         </w:rPr>
-        <w:t xml:space="preserve">, K. Kalafala, D. Sinha, and N. Venkateswaran, </w:t>
+        <w:t xml:space="preserve">, K. </w:t>
+      </w:r>
+      <w:proofErr w:type="spellStart"/>
+      <w:r>
+        <w:rPr>
+          <w:rFonts w:ascii="Calibri" w:hAnsi="Calibri" w:cs="Calibri"/>
+          <w:color w:val="000000" w:themeColor="text1"/>
+        </w:rPr>
+        <w:t>Kalafala</w:t>
+      </w:r>
+      <w:proofErr w:type="spellEnd"/>
+      <w:r>
+        <w:rPr>
+          <w:rFonts w:ascii="Calibri" w:hAnsi="Calibri" w:cs="Calibri"/>
+          <w:color w:val="000000" w:themeColor="text1"/>
+        </w:rPr>
+        <w:t xml:space="preserve">, D. Sinha, and N. </w:t>
+      </w:r>
+      <w:proofErr w:type="spellStart"/>
+      <w:r>
+        <w:rPr>
+          <w:rFonts w:ascii="Calibri" w:hAnsi="Calibri" w:cs="Calibri"/>
+          <w:color w:val="000000" w:themeColor="text1"/>
+        </w:rPr>
+        <w:t>Venkateswaran</w:t>
+      </w:r>
+      <w:proofErr w:type="spellEnd"/>
+      <w:r>
+        <w:rPr>
+          <w:rFonts w:ascii="Calibri" w:hAnsi="Calibri" w:cs="Calibri"/>
+          <w:color w:val="000000" w:themeColor="text1"/>
+        </w:rPr>
+        <w:t xml:space="preserve">, </w:t>
       </w:r>
       <w:r>
         <w:rPr>
@@ -9397,7 +10059,25 @@
           <w:color w:val="000000" w:themeColor="text1"/>
           <w:szCs w:val="24"/>
         </w:rPr>
-        <w:t>“Taskflow: A Lightweight Heterogeneous Task Programming System with Control Flow,” CPPNow, 2021</w:t>
+        <w:t xml:space="preserve">“Taskflow: A Lightweight Heterogeneous Task Programming System with Control Flow,” </w:t>
+      </w:r>
+      <w:proofErr w:type="spellStart"/>
+      <w:r>
+        <w:rPr>
+          <w:rFonts w:cs="Calibri"/>
+          <w:color w:val="000000" w:themeColor="text1"/>
+          <w:szCs w:val="24"/>
+        </w:rPr>
+        <w:t>CPPNow</w:t>
+      </w:r>
+      <w:proofErr w:type="spellEnd"/>
+      <w:r>
+        <w:rPr>
+          <w:rFonts w:cs="Calibri"/>
+          <w:color w:val="000000" w:themeColor="text1"/>
+          <w:szCs w:val="24"/>
+        </w:rPr>
+        <w:t>, 2021</w:t>
       </w:r>
     </w:p>
     <w:p>
@@ -9621,7 +10301,25 @@
           <w:color w:val="000000" w:themeColor="text1"/>
           <w:szCs w:val="24"/>
         </w:rPr>
-        <w:t>A General-purpose Parallel and Heterogeneous Task Programming System,” CppIndia, Oct 2020</w:t>
+        <w:t xml:space="preserve">A General-purpose Parallel and Heterogeneous Task Programming System,” </w:t>
+      </w:r>
+      <w:proofErr w:type="spellStart"/>
+      <w:r>
+        <w:rPr>
+          <w:rFonts w:cs="Calibri"/>
+          <w:color w:val="000000" w:themeColor="text1"/>
+          <w:szCs w:val="24"/>
+        </w:rPr>
+        <w:t>CppIndia</w:t>
+      </w:r>
+      <w:proofErr w:type="spellEnd"/>
+      <w:r>
+        <w:rPr>
+          <w:rFonts w:cs="Calibri"/>
+          <w:color w:val="000000" w:themeColor="text1"/>
+          <w:szCs w:val="24"/>
+        </w:rPr>
+        <w:t>, Oct 2020</w:t>
       </w:r>
     </w:p>
     <w:p>
@@ -10677,12 +11375,14 @@
         </w:rPr>
         <w:t xml:space="preserve">Transaction on Very </w:t>
       </w:r>
+      <w:proofErr w:type="gramStart"/>
       <w:r>
         <w:rPr>
           <w:rFonts w:ascii="Calibri" w:hAnsi="Calibri" w:cs="Calibri"/>
         </w:rPr>
         <w:t>Large Scale</w:t>
       </w:r>
+      <w:proofErr w:type="gramEnd"/>
       <w:r>
         <w:rPr>
           <w:rFonts w:ascii="Calibri" w:hAnsi="Calibri" w:cs="Calibri"/>
@@ -10994,7 +11694,21 @@
         <w:rPr>
           <w:rFonts w:ascii="Calibri" w:hAnsi="Calibri" w:cs="Calibri"/>
         </w:rPr>
-        <w:t>Co-chair, ACM SIGDA CADathlon International Programming Contest, 2018</w:t>
+        <w:t xml:space="preserve">Co-chair, ACM SIGDA </w:t>
+      </w:r>
+      <w:proofErr w:type="spellStart"/>
+      <w:r>
+        <w:rPr>
+          <w:rFonts w:ascii="Calibri" w:hAnsi="Calibri" w:cs="Calibri"/>
+        </w:rPr>
+        <w:t>CADathlon</w:t>
+      </w:r>
+      <w:proofErr w:type="spellEnd"/>
+      <w:r>
+        <w:rPr>
+          <w:rFonts w:ascii="Calibri" w:hAnsi="Calibri" w:cs="Calibri"/>
+        </w:rPr>
+        <w:t xml:space="preserve"> International Programming Contest, 2018</w:t>
       </w:r>
       <w:r>
         <w:rPr>
@@ -11043,12 +11757,14 @@
         </w:rPr>
         <w:t xml:space="preserve"> </w:t>
       </w:r>
+      <w:proofErr w:type="spellStart"/>
       <w:r>
         <w:rPr>
           <w:rFonts w:ascii="Calibri" w:hAnsi="Calibri" w:cs="Calibri"/>
         </w:rPr>
         <w:t>VSDOpen</w:t>
       </w:r>
+      <w:proofErr w:type="spellEnd"/>
       <w:r>
         <w:rPr>
           <w:rFonts w:ascii="Calibri" w:hAnsi="Calibri" w:cs="Calibri"/>
@@ -11291,7 +12007,21 @@
         <w:rPr>
           <w:rFonts w:ascii="Calibri" w:hAnsi="Calibri" w:cs="Calibri"/>
         </w:rPr>
-        <w:t>The C++ Conference (CppCon), 2019</w:t>
+        <w:t>The C++ Conference (</w:t>
+      </w:r>
+      <w:proofErr w:type="spellStart"/>
+      <w:r>
+        <w:rPr>
+          <w:rFonts w:ascii="Calibri" w:hAnsi="Calibri" w:cs="Calibri"/>
+        </w:rPr>
+        <w:t>CppCon</w:t>
+      </w:r>
+      <w:proofErr w:type="spellEnd"/>
+      <w:r>
+        <w:rPr>
+          <w:rFonts w:ascii="Calibri" w:hAnsi="Calibri" w:cs="Calibri"/>
+        </w:rPr>
+        <w:t>), 2019</w:t>
       </w:r>
     </w:p>
     <w:sectPr>

</xml_diff>